<commit_message>
adding the doc file
</commit_message>
<xml_diff>
--- a/C18 Ex01 Abraham 305758880 Sahar 308235407/C18 Ex01 Abraham 305758880 Sahar 308235407.docx
+++ b/C18 Ex01 Abraham 305758880 Sahar 308235407/C18 Ex01 Abraham 305758880 Sahar 308235407.docx
@@ -35,15 +35,14 @@
       <w:pPr>
         <w:bidi/>
         <w:rPr>
+          <w:rtl/>
+        </w:rPr>
+      </w:pPr>
+      <w:r>
+        <w:rPr>
           <w:rFonts w:hint="cs"/>
           <w:rtl/>
         </w:rPr>
-      </w:pPr>
-      <w:r>
-        <w:rPr>
-          <w:rFonts w:hint="cs"/>
-          <w:rtl/>
-        </w:rPr>
         <w:t>האפליקציה מציגה מסך בו ניתן לראות את פרטיו האישיים של המשתמש המחובר כגון שמו, תאריך לידה, סטאטוס משפחתי, מין ותמונות פרופיל.</w:t>
       </w:r>
     </w:p>
@@ -51,7 +50,6 @@
       <w:pPr>
         <w:bidi/>
         <w:rPr>
-          <w:rFonts w:hint="cs"/>
           <w:rtl/>
         </w:rPr>
       </w:pPr>
@@ -91,9 +89,6 @@
           <w:numId w:val="2"/>
         </w:numPr>
         <w:bidi/>
-        <w:rPr>
-          <w:rFonts w:hint="cs"/>
-        </w:rPr>
       </w:pPr>
       <w:r>
         <w:rPr>
@@ -111,9 +106,6 @@
           <w:numId w:val="2"/>
         </w:numPr>
         <w:bidi/>
-        <w:rPr>
-          <w:rFonts w:hint="cs"/>
-        </w:rPr>
       </w:pPr>
       <w:r>
         <w:rPr>
@@ -138,9 +130,6 @@
           <w:numId w:val="2"/>
         </w:numPr>
         <w:bidi/>
-        <w:rPr>
-          <w:rFonts w:hint="cs"/>
-        </w:rPr>
       </w:pPr>
       <w:r>
         <w:rPr>
@@ -168,9 +157,6 @@
           <w:numId w:val="2"/>
         </w:numPr>
         <w:bidi/>
-        <w:rPr>
-          <w:rFonts w:hint="cs"/>
-        </w:rPr>
       </w:pPr>
       <w:r>
         <w:rPr>
@@ -188,9 +174,6 @@
           <w:numId w:val="2"/>
         </w:numPr>
         <w:bidi/>
-        <w:rPr>
-          <w:rFonts w:hint="cs"/>
-        </w:rPr>
       </w:pPr>
       <w:r>
         <w:rPr>
@@ -244,23 +227,76 @@
       <w:pPr>
         <w:bidi/>
         <w:rPr>
+          <w:rFonts w:asciiTheme="minorBidi" w:hAnsiTheme="minorBidi" w:hint="cs"/>
+          <w:rtl/>
+        </w:rPr>
+      </w:pPr>
+      <w:r>
+        <w:rPr>
+          <w:rFonts w:asciiTheme="minorBidi" w:hAnsiTheme="minorBidi" w:hint="cs"/>
+          <w:rtl/>
+        </w:rPr>
+        <w:t>פיצ'ר זה מאפשר למשתמש לפרסם הודעה לחתך מסוים של החברים שלו. החתך נקבע לפי מספר פילטרים ש</w:t>
+      </w:r>
+      <w:r>
+        <w:rPr>
+          <w:rFonts w:asciiTheme="minorBidi" w:hAnsiTheme="minorBidi" w:hint="cs"/>
+          <w:rtl/>
+        </w:rPr>
+        <w:t xml:space="preserve">המערכת מאפשרת כגון: בחירה לפי מין, בחירה לפי מצב משפחתי (רווק, נשוי וגרוש), בחירה לפי גיל (מעל/מתחת לגיל 18), בחירה לפי עיר מגורים. על המשתמש לבחור באיזה מבין הפילטרים הוא רוצה להשתמש (אחד או יותר). לאחר שהמערכת תבצע את הפילטור היא תציג למשתמש את החברים שנבחרו. ברגע שהמשתמש יבחר לפרסם את הפוסט, המערכת תתייג את אותם חברים בפוסט. </w:t>
+      </w:r>
+      <w:r>
+        <w:rPr>
           <w:rFonts w:asciiTheme="minorBidi" w:hAnsiTheme="minorBidi"/>
           <w:rtl/>
         </w:rPr>
-      </w:pPr>
+        <w:br/>
+      </w:r>
       <w:r>
         <w:rPr>
           <w:rFonts w:asciiTheme="minorBidi" w:hAnsiTheme="minorBidi" w:hint="cs"/>
           <w:rtl/>
         </w:rPr>
-        <w:t>פיצ'ר זה מאפשר למשתמש לפרסם הודעה לחתך מסוים של החברים שלו. החתך נקבע לפי מספר פילטרים ש</w:t>
+        <w:t xml:space="preserve">את הפיצ'ר ניתן למצוא ב </w:t>
+      </w:r>
+      <w:r>
+        <w:rPr>
+          <w:rFonts w:asciiTheme="minorBidi" w:hAnsiTheme="minorBidi"/>
+        </w:rPr>
+        <w:t>DesktopFacebook module</w:t>
       </w:r>
       <w:r>
         <w:rPr>
           <w:rFonts w:asciiTheme="minorBidi" w:hAnsiTheme="minorBidi" w:hint="cs"/>
           <w:rtl/>
         </w:rPr>
-        <w:t xml:space="preserve">המערכת מאפשרת כגון: בחירה לפי מין, בחירה לפי מצב משפחתי (רווק, נשוי וגרוש), בחירה לפי גיל (מעל/מתחת לגיל 18), בחירה לפי עיר מגורים. על המשתמש לבחור באיזה מבין הפילטרים הוא רוצה להשתמש (אחד או יותר). לאחר שהמערכת תבצע את הפילטור היא תציג למשתמש את החברים שנבחרו. ברגע שהמשתמש יבחר לפרסם את הפוסט, המערכת תתייג את אותם חברים בפוסט. </w:t>
+        <w:t xml:space="preserve"> תחת התיקייה </w:t>
+      </w:r>
+      <w:r>
+        <w:rPr>
+          <w:rFonts w:asciiTheme="minorBidi" w:hAnsiTheme="minorBidi"/>
+        </w:rPr>
+        <w:t>CustomFeature</w:t>
+      </w:r>
+      <w:r>
+        <w:rPr>
+          <w:rFonts w:asciiTheme="minorBidi" w:hAnsiTheme="minorBidi" w:hint="cs"/>
+          <w:rtl/>
+        </w:rPr>
+        <w:t xml:space="preserve"> תחת התיקייה </w:t>
+      </w:r>
+      <w:r>
+        <w:rPr>
+          <w:rFonts w:asciiTheme="minorBidi" w:hAnsiTheme="minorBidi"/>
+        </w:rPr>
+        <w:t>SmartFilter</w:t>
+      </w:r>
+      <w:r>
+        <w:rPr>
+          <w:rFonts w:asciiTheme="minorBidi" w:hAnsiTheme="minorBidi" w:hint="cs"/>
+          <w:rtl/>
+        </w:rPr>
+        <w:t xml:space="preserve"> </w:t>
       </w:r>
     </w:p>
     <w:p>
@@ -297,6 +333,8 @@
           <w:rtl/>
         </w:rPr>
       </w:pPr>
+      <w:bookmarkStart w:id="0" w:name="_GoBack"/>
+      <w:bookmarkEnd w:id="0"/>
     </w:p>
     <w:p>
       <w:pPr>
@@ -411,7 +449,7 @@
                     </pic:cNvPicPr>
                   </pic:nvPicPr>
                   <pic:blipFill>
-                    <a:blip r:embed="rId6">
+                    <a:blip r:embed="rId8">
                       <a:extLst>
                         <a:ext uri="{28A0092B-C50C-407E-A947-70E740481C1C}">
                           <a14:useLocalDpi xmlns:a14="http://schemas.microsoft.com/office/drawing/2010/main" val="0"/>
@@ -494,7 +532,7 @@
                     </pic:cNvPicPr>
                   </pic:nvPicPr>
                   <pic:blipFill>
-                    <a:blip r:embed="rId7">
+                    <a:blip r:embed="rId9">
                       <a:extLst>
                         <a:ext uri="{28A0092B-C50C-407E-A947-70E740481C1C}">
                           <a14:useLocalDpi xmlns:a14="http://schemas.microsoft.com/office/drawing/2010/main" val="0"/>
@@ -538,13 +576,7 @@
       </w:pPr>
       <w:r>
         <w:lastRenderedPageBreak/>
-        <w:t xml:space="preserve">Sequence diagram- </w:t>
-      </w:r>
-      <w:r>
-        <w:t>Sahar</w:t>
-      </w:r>
-      <w:r>
-        <w:t xml:space="preserve"> feature</w:t>
+        <w:t>Sequence diagram- Sahar feature</w:t>
       </w:r>
     </w:p>
     <w:p>
@@ -554,8 +586,708 @@
       <w:r>
         <w:t>????????????</w:t>
       </w:r>
-      <w:bookmarkStart w:id="0" w:name="_GoBack"/>
-      <w:bookmarkEnd w:id="0"/>
+    </w:p>
+    <w:p>
+      <w:pPr>
+        <w:bidi/>
+      </w:pPr>
+    </w:p>
+    <w:p>
+      <w:pPr>
+        <w:bidi/>
+      </w:pPr>
+    </w:p>
+    <w:p>
+      <w:pPr>
+        <w:bidi/>
+      </w:pPr>
+    </w:p>
+    <w:p>
+      <w:pPr>
+        <w:bidi/>
+      </w:pPr>
+    </w:p>
+    <w:p>
+      <w:pPr>
+        <w:bidi/>
+      </w:pPr>
+    </w:p>
+    <w:p>
+      <w:pPr>
+        <w:bidi/>
+      </w:pPr>
+    </w:p>
+    <w:p>
+      <w:pPr>
+        <w:bidi/>
+      </w:pPr>
+    </w:p>
+    <w:p>
+      <w:pPr>
+        <w:bidi/>
+      </w:pPr>
+    </w:p>
+    <w:p>
+      <w:pPr>
+        <w:bidi/>
+      </w:pPr>
+    </w:p>
+    <w:p>
+      <w:pPr>
+        <w:bidi/>
+      </w:pPr>
+    </w:p>
+    <w:p>
+      <w:pPr>
+        <w:bidi/>
+      </w:pPr>
+    </w:p>
+    <w:p>
+      <w:pPr>
+        <w:bidi/>
+      </w:pPr>
+    </w:p>
+    <w:p>
+      <w:pPr>
+        <w:bidi/>
+      </w:pPr>
+    </w:p>
+    <w:p>
+      <w:pPr>
+        <w:bidi/>
+      </w:pPr>
+    </w:p>
+    <w:p>
+      <w:pPr>
+        <w:bidi/>
+      </w:pPr>
+    </w:p>
+    <w:p>
+      <w:pPr>
+        <w:bidi/>
+      </w:pPr>
+    </w:p>
+    <w:p>
+      <w:pPr>
+        <w:bidi/>
+      </w:pPr>
+    </w:p>
+    <w:p>
+      <w:pPr>
+        <w:bidi/>
+      </w:pPr>
+    </w:p>
+    <w:p>
+      <w:pPr>
+        <w:bidi/>
+      </w:pPr>
+    </w:p>
+    <w:p>
+      <w:pPr>
+        <w:pStyle w:val="Heading1"/>
+        <w:bidi/>
+        <w:rPr>
+          <w:rtl/>
+        </w:rPr>
+      </w:pPr>
+      <w:r>
+        <w:lastRenderedPageBreak/>
+        <w:t>Class diagram</w:t>
+      </w:r>
+    </w:p>
+    <w:p>
+      <w:pPr>
+        <w:bidi/>
+        <w:rPr>
+          <w:rtl/>
+        </w:rPr>
+      </w:pPr>
+    </w:p>
+    <w:p>
+      <w:pPr>
+        <w:bidi/>
+        <w:rPr>
+          <w:rFonts w:cs="Arial"/>
+          <w:rtl/>
+        </w:rPr>
+      </w:pPr>
+      <w:r>
+        <w:rPr>
+          <w:rtl/>
+        </w:rPr>
+        <w:t>לצורך</w:t>
+      </w:r>
+      <w:r>
+        <w:rPr>
+          <w:rFonts w:hint="cs"/>
+          <w:rtl/>
+        </w:rPr>
+        <w:t xml:space="preserve"> יצירת ה </w:t>
+      </w:r>
+      <w:r>
+        <w:t>class diagram</w:t>
+      </w:r>
+      <w:r>
+        <w:rPr>
+          <w:rFonts w:hint="cs"/>
+          <w:rtl/>
+        </w:rPr>
+        <w:t xml:space="preserve"> השתמשנו בפלטפורמה הבאה: </w:t>
+      </w:r>
+      <w:hyperlink r:id="rId10" w:history="1">
+        <w:r>
+          <w:rPr>
+            <w:rStyle w:val="Hyperlink"/>
+          </w:rPr>
+          <w:t>https://www.gliffy.com</w:t>
+        </w:r>
+      </w:hyperlink>
+    </w:p>
+    <w:p>
+      <w:pPr>
+        <w:bidi/>
+        <w:rPr>
+          <w:rFonts w:cs="Arial"/>
+          <w:rtl/>
+        </w:rPr>
+      </w:pPr>
+      <w:r>
+        <w:rPr>
+          <w:rFonts w:cs="Arial"/>
+          <w:rtl/>
+        </w:rPr>
+        <w:t xml:space="preserve">הפלטפורמה </w:t>
+      </w:r>
+      <w:r>
+        <w:rPr>
+          <w:rFonts w:cs="Arial" w:hint="cs"/>
+          <w:rtl/>
+        </w:rPr>
+        <w:t>אינה מציעה שירות ייצוא של הדיאגרמה לתמונה ולכן התמונה המצורפת פה הינה צילום מסך של הדיאגרמה ועקב גדלה קשה להבין את הדיאגרמה.</w:t>
+      </w:r>
+    </w:p>
+    <w:p>
+      <w:pPr>
+        <w:bidi/>
+        <w:rPr>
+          <w:rFonts w:cs="Arial"/>
+          <w:rtl/>
+        </w:rPr>
+      </w:pPr>
+      <w:r>
+        <w:rPr>
+          <w:rFonts w:cs="Arial" w:hint="cs"/>
+          <w:rtl/>
+        </w:rPr>
+        <w:t>לכן אני מצרף כאן קישור בו תוכל לראות את הדיאגרמה כפי שהיא מוצגת בתוך הפלטפורמה עם אפשרויות להגדלה/הקטנה.</w:t>
+      </w:r>
+    </w:p>
+    <w:p>
+      <w:pPr>
+        <w:bidi/>
+        <w:rPr>
+          <w:rFonts w:cs="Arial"/>
+        </w:rPr>
+      </w:pPr>
+      <w:r>
+        <w:rPr>
+          <w:rFonts w:cs="Arial" w:hint="cs"/>
+          <w:rtl/>
+        </w:rPr>
+        <w:t xml:space="preserve">לצפייה בדיאגרמה: </w:t>
+      </w:r>
+      <w:hyperlink r:id="rId11" w:history="1">
+        <w:r>
+          <w:rPr>
+            <w:rStyle w:val="Hyperlink"/>
+            <w:rFonts w:cs="Arial"/>
+          </w:rPr>
+          <w:t>https://go.gliffy.com/go/share/s9w3fl1p39gr8cl2y564</w:t>
+        </w:r>
+      </w:hyperlink>
+    </w:p>
+    <w:p>
+      <w:pPr>
+        <w:bidi/>
+        <w:rPr>
+          <w:rFonts w:cs="Arial"/>
+        </w:rPr>
+      </w:pPr>
+      <w:r>
+        <w:rPr>
+          <w:rFonts w:cs="Arial" w:hint="cs"/>
+          <w:rtl/>
+        </w:rPr>
+        <w:t>המשך לעמוד הבא לראות את הדיאגרמה המצולמת.</w:t>
+      </w:r>
+    </w:p>
+    <w:p>
+      <w:pPr>
+        <w:bidi/>
+        <w:rPr>
+          <w:rFonts w:cs="Arial"/>
+          <w:rtl/>
+        </w:rPr>
+      </w:pPr>
+      <w:r>
+        <w:rPr>
+          <w:rFonts w:cs="Arial" w:hint="cs"/>
+          <w:rtl/>
+        </w:rPr>
+        <w:t xml:space="preserve">בנוסף צירפנו גם שני תמונות שכל אחת מהן מייצגת חלק מה </w:t>
+      </w:r>
+      <w:r>
+        <w:rPr>
+          <w:rFonts w:cs="Arial"/>
+        </w:rPr>
+        <w:t>class diagram</w:t>
+      </w:r>
+      <w:r>
+        <w:rPr>
+          <w:rFonts w:cs="Arial" w:hint="cs"/>
+          <w:rtl/>
+        </w:rPr>
+        <w:t xml:space="preserve"> הכולל שלנו אך באיכות טובה יותר.</w:t>
+      </w:r>
+    </w:p>
+    <w:p>
+      <w:pPr>
+        <w:bidi/>
+        <w:rPr>
+          <w:rtl/>
+        </w:rPr>
+      </w:pPr>
+    </w:p>
+    <w:p>
+      <w:pPr>
+        <w:bidi/>
+        <w:rPr>
+          <w:rtl/>
+        </w:rPr>
+      </w:pPr>
+    </w:p>
+    <w:p>
+      <w:pPr>
+        <w:bidi/>
+        <w:rPr>
+          <w:rtl/>
+        </w:rPr>
+      </w:pPr>
+    </w:p>
+    <w:p>
+      <w:pPr>
+        <w:bidi/>
+        <w:rPr>
+          <w:rtl/>
+        </w:rPr>
+      </w:pPr>
+    </w:p>
+    <w:p>
+      <w:pPr>
+        <w:bidi/>
+        <w:rPr>
+          <w:rtl/>
+        </w:rPr>
+      </w:pPr>
+    </w:p>
+    <w:p>
+      <w:pPr>
+        <w:bidi/>
+        <w:rPr>
+          <w:rtl/>
+        </w:rPr>
+      </w:pPr>
+    </w:p>
+    <w:p>
+      <w:pPr>
+        <w:bidi/>
+        <w:rPr>
+          <w:rtl/>
+        </w:rPr>
+      </w:pPr>
+    </w:p>
+    <w:p>
+      <w:pPr>
+        <w:bidi/>
+        <w:rPr>
+          <w:rtl/>
+        </w:rPr>
+      </w:pPr>
+    </w:p>
+    <w:p>
+      <w:pPr>
+        <w:bidi/>
+        <w:rPr>
+          <w:rtl/>
+        </w:rPr>
+      </w:pPr>
+    </w:p>
+    <w:p>
+      <w:pPr>
+        <w:bidi/>
+        <w:rPr>
+          <w:rtl/>
+        </w:rPr>
+      </w:pPr>
+    </w:p>
+    <w:p>
+      <w:pPr>
+        <w:bidi/>
+        <w:rPr>
+          <w:rtl/>
+        </w:rPr>
+      </w:pPr>
+    </w:p>
+    <w:p>
+      <w:pPr>
+        <w:bidi/>
+        <w:rPr>
+          <w:rtl/>
+        </w:rPr>
+      </w:pPr>
+    </w:p>
+    <w:p>
+      <w:pPr>
+        <w:bidi/>
+        <w:rPr>
+          <w:rtl/>
+        </w:rPr>
+      </w:pPr>
+    </w:p>
+    <w:p>
+      <w:pPr>
+        <w:bidi/>
+        <w:rPr>
+          <w:rtl/>
+        </w:rPr>
+      </w:pPr>
+    </w:p>
+    <w:p>
+      <w:pPr>
+        <w:pStyle w:val="Heading1"/>
+        <w:bidi/>
+        <w:rPr>
+          <w:rtl/>
+        </w:rPr>
+      </w:pPr>
+      <w:r>
+        <w:rPr>
+          <w:noProof/>
+        </w:rPr>
+        <w:drawing>
+          <wp:anchor distT="0" distB="0" distL="114300" distR="114300" simplePos="0" relativeHeight="251658240" behindDoc="0" locked="0" layoutInCell="1" allowOverlap="1">
+            <wp:simplePos x="0" y="0"/>
+            <wp:positionH relativeFrom="margin">
+              <wp:align>right</wp:align>
+            </wp:positionH>
+            <wp:positionV relativeFrom="paragraph">
+              <wp:posOffset>416257</wp:posOffset>
+            </wp:positionV>
+            <wp:extent cx="8229600" cy="4255770"/>
+            <wp:effectExtent l="0" t="0" r="0" b="0"/>
+            <wp:wrapSquare wrapText="bothSides"/>
+            <wp:docPr id="3" name="Picture 3"/>
+            <wp:cNvGraphicFramePr>
+              <a:graphicFrameLocks xmlns:a="http://schemas.openxmlformats.org/drawingml/2006/main" noChangeAspect="1"/>
+            </wp:cNvGraphicFramePr>
+            <a:graphic xmlns:a="http://schemas.openxmlformats.org/drawingml/2006/main">
+              <a:graphicData uri="http://schemas.openxmlformats.org/drawingml/2006/picture">
+                <pic:pic xmlns:pic="http://schemas.openxmlformats.org/drawingml/2006/picture">
+                  <pic:nvPicPr>
+                    <pic:cNvPr id="0" name="Picture 1"/>
+                    <pic:cNvPicPr>
+                      <a:picLocks noChangeAspect="1" noChangeArrowheads="1"/>
+                    </pic:cNvPicPr>
+                  </pic:nvPicPr>
+                  <pic:blipFill>
+                    <a:blip r:embed="rId12">
+                      <a:extLst>
+                        <a:ext uri="{28A0092B-C50C-407E-A947-70E740481C1C}">
+                          <a14:useLocalDpi xmlns:a14="http://schemas.microsoft.com/office/drawing/2010/main" val="0"/>
+                        </a:ext>
+                      </a:extLst>
+                    </a:blip>
+                    <a:srcRect/>
+                    <a:stretch>
+                      <a:fillRect/>
+                    </a:stretch>
+                  </pic:blipFill>
+                  <pic:spPr bwMode="auto">
+                    <a:xfrm>
+                      <a:off x="0" y="0"/>
+                      <a:ext cx="8229600" cy="4255770"/>
+                    </a:xfrm>
+                    <a:prstGeom prst="rect">
+                      <a:avLst/>
+                    </a:prstGeom>
+                    <a:noFill/>
+                    <a:ln>
+                      <a:noFill/>
+                    </a:ln>
+                  </pic:spPr>
+                </pic:pic>
+              </a:graphicData>
+            </a:graphic>
+          </wp:anchor>
+        </w:drawing>
+      </w:r>
+      <w:r>
+        <w:rPr>
+          <w:rtl/>
+        </w:rPr>
+        <w:t xml:space="preserve">           </w:t>
+      </w:r>
+      <w:r>
+        <w:t>Full class diagram image</w:t>
+      </w:r>
+      <w:r>
+        <w:rPr>
+          <w:rtl/>
+        </w:rPr>
+        <w:t xml:space="preserve">          </w:t>
+      </w:r>
+    </w:p>
+    <w:p>
+      <w:pPr>
+        <w:bidi/>
+        <w:rPr>
+          <w:rtl/>
+        </w:rPr>
+      </w:pPr>
+    </w:p>
+    <w:p>
+      <w:pPr>
+        <w:bidi/>
+        <w:rPr>
+          <w:rtl/>
+        </w:rPr>
+      </w:pPr>
+    </w:p>
+    <w:p>
+      <w:pPr>
+        <w:bidi/>
+        <w:rPr>
+          <w:rtl/>
+        </w:rPr>
+      </w:pPr>
+    </w:p>
+    <w:p>
+      <w:pPr>
+        <w:bidi/>
+        <w:rPr>
+          <w:rtl/>
+        </w:rPr>
+      </w:pPr>
+    </w:p>
+    <w:p>
+      <w:pPr>
+        <w:bidi/>
+        <w:rPr>
+          <w:rtl/>
+        </w:rPr>
+      </w:pPr>
+    </w:p>
+    <w:p>
+      <w:pPr>
+        <w:pStyle w:val="Heading1"/>
+        <w:bidi/>
+      </w:pPr>
+      <w:r>
+        <w:t>Class diagram part1 (zoom in to see more clearly…)</w:t>
+      </w:r>
+    </w:p>
+    <w:p>
+      <w:pPr>
+        <w:bidi/>
+        <w:rPr>
+          <w:rtl/>
+        </w:rPr>
+      </w:pPr>
+    </w:p>
+    <w:p>
+      <w:pPr>
+        <w:bidi/>
+        <w:rPr>
+          <w:rtl/>
+        </w:rPr>
+      </w:pPr>
+      <w:r>
+        <w:rPr>
+          <w:noProof/>
+        </w:rPr>
+        <w:drawing>
+          <wp:anchor distT="0" distB="0" distL="114300" distR="114300" simplePos="0" relativeHeight="251659264" behindDoc="0" locked="0" layoutInCell="1" allowOverlap="1">
+            <wp:simplePos x="0" y="0"/>
+            <wp:positionH relativeFrom="column">
+              <wp:posOffset>-348037</wp:posOffset>
+            </wp:positionH>
+            <wp:positionV relativeFrom="paragraph">
+              <wp:posOffset>183098</wp:posOffset>
+            </wp:positionV>
+            <wp:extent cx="8738236" cy="3859823"/>
+            <wp:effectExtent l="0" t="0" r="5715" b="7620"/>
+            <wp:wrapSquare wrapText="bothSides"/>
+            <wp:docPr id="4" name="Picture 4"/>
+            <wp:cNvGraphicFramePr>
+              <a:graphicFrameLocks xmlns:a="http://schemas.openxmlformats.org/drawingml/2006/main" noChangeAspect="1"/>
+            </wp:cNvGraphicFramePr>
+            <a:graphic xmlns:a="http://schemas.openxmlformats.org/drawingml/2006/main">
+              <a:graphicData uri="http://schemas.openxmlformats.org/drawingml/2006/picture">
+                <pic:pic xmlns:pic="http://schemas.openxmlformats.org/drawingml/2006/picture">
+                  <pic:nvPicPr>
+                    <pic:cNvPr id="0" name="Picture 2"/>
+                    <pic:cNvPicPr>
+                      <a:picLocks noChangeAspect="1" noChangeArrowheads="1"/>
+                    </pic:cNvPicPr>
+                  </pic:nvPicPr>
+                  <pic:blipFill>
+                    <a:blip r:embed="rId13">
+                      <a:extLst>
+                        <a:ext uri="{28A0092B-C50C-407E-A947-70E740481C1C}">
+                          <a14:useLocalDpi xmlns:a14="http://schemas.microsoft.com/office/drawing/2010/main" val="0"/>
+                        </a:ext>
+                      </a:extLst>
+                    </a:blip>
+                    <a:srcRect/>
+                    <a:stretch>
+                      <a:fillRect/>
+                    </a:stretch>
+                  </pic:blipFill>
+                  <pic:spPr bwMode="auto">
+                    <a:xfrm>
+                      <a:off x="0" y="0"/>
+                      <a:ext cx="8738236" cy="3859823"/>
+                    </a:xfrm>
+                    <a:prstGeom prst="rect">
+                      <a:avLst/>
+                    </a:prstGeom>
+                    <a:noFill/>
+                    <a:ln>
+                      <a:noFill/>
+                    </a:ln>
+                  </pic:spPr>
+                </pic:pic>
+              </a:graphicData>
+            </a:graphic>
+          </wp:anchor>
+        </w:drawing>
+      </w:r>
+    </w:p>
+    <w:p>
+      <w:pPr>
+        <w:bidi/>
+      </w:pPr>
+    </w:p>
+    <w:p>
+      <w:pPr>
+        <w:bidi/>
+      </w:pPr>
+    </w:p>
+    <w:p>
+      <w:pPr>
+        <w:bidi/>
+      </w:pPr>
+    </w:p>
+    <w:p>
+      <w:pPr>
+        <w:bidi/>
+      </w:pPr>
+    </w:p>
+    <w:p>
+      <w:pPr>
+        <w:bidi/>
+      </w:pPr>
+    </w:p>
+    <w:p>
+      <w:pPr>
+        <w:bidi/>
+        <w:rPr>
+          <w:rtl/>
+        </w:rPr>
+      </w:pPr>
+    </w:p>
+    <w:p>
+      <w:pPr>
+        <w:pStyle w:val="Heading1"/>
+        <w:bidi/>
+      </w:pPr>
+      <w:r>
+        <w:t>Class diagram part2 (zoom in to see more clearly…)</w:t>
+      </w:r>
+    </w:p>
+    <w:p>
+      <w:pPr>
+        <w:bidi/>
+        <w:rPr>
+          <w:rtl/>
+        </w:rPr>
+      </w:pPr>
+    </w:p>
+    <w:p>
+      <w:pPr>
+        <w:bidi/>
+      </w:pPr>
+      <w:r>
+        <w:rPr>
+          <w:noProof/>
+        </w:rPr>
+        <w:drawing>
+          <wp:anchor distT="0" distB="0" distL="114300" distR="114300" simplePos="0" relativeHeight="251660288" behindDoc="0" locked="0" layoutInCell="1" allowOverlap="1">
+            <wp:simplePos x="0" y="0"/>
+            <wp:positionH relativeFrom="column">
+              <wp:posOffset>-231728</wp:posOffset>
+            </wp:positionH>
+            <wp:positionV relativeFrom="paragraph">
+              <wp:posOffset>569206</wp:posOffset>
+            </wp:positionV>
+            <wp:extent cx="8778423" cy="3633746"/>
+            <wp:effectExtent l="0" t="0" r="3810" b="5080"/>
+            <wp:wrapSquare wrapText="bothSides"/>
+            <wp:docPr id="5" name="Picture 5"/>
+            <wp:cNvGraphicFramePr>
+              <a:graphicFrameLocks xmlns:a="http://schemas.openxmlformats.org/drawingml/2006/main" noChangeAspect="1"/>
+            </wp:cNvGraphicFramePr>
+            <a:graphic xmlns:a="http://schemas.openxmlformats.org/drawingml/2006/main">
+              <a:graphicData uri="http://schemas.openxmlformats.org/drawingml/2006/picture">
+                <pic:pic xmlns:pic="http://schemas.openxmlformats.org/drawingml/2006/picture">
+                  <pic:nvPicPr>
+                    <pic:cNvPr id="0" name="Picture 3"/>
+                    <pic:cNvPicPr>
+                      <a:picLocks noChangeAspect="1" noChangeArrowheads="1"/>
+                    </pic:cNvPicPr>
+                  </pic:nvPicPr>
+                  <pic:blipFill>
+                    <a:blip r:embed="rId14">
+                      <a:extLst>
+                        <a:ext uri="{28A0092B-C50C-407E-A947-70E740481C1C}">
+                          <a14:useLocalDpi xmlns:a14="http://schemas.microsoft.com/office/drawing/2010/main" val="0"/>
+                        </a:ext>
+                      </a:extLst>
+                    </a:blip>
+                    <a:srcRect/>
+                    <a:stretch>
+                      <a:fillRect/>
+                    </a:stretch>
+                  </pic:blipFill>
+                  <pic:spPr bwMode="auto">
+                    <a:xfrm>
+                      <a:off x="0" y="0"/>
+                      <a:ext cx="8778423" cy="3633746"/>
+                    </a:xfrm>
+                    <a:prstGeom prst="rect">
+                      <a:avLst/>
+                    </a:prstGeom>
+                    <a:noFill/>
+                    <a:ln>
+                      <a:noFill/>
+                    </a:ln>
+                  </pic:spPr>
+                </pic:pic>
+              </a:graphicData>
+            </a:graphic>
+          </wp:anchor>
+        </w:drawing>
+      </w:r>
     </w:p>
     <w:sectPr>
       <w:pgSz w:w="15840" w:h="12240" w:orient="landscape"/>
@@ -565,6 +1297,56 @@
     </w:sectPr>
   </w:body>
 </w:document>
+</file>
+
+<file path=word/endnotes.xml><?xml version="1.0" encoding="utf-8"?>
+<w:endnotes xmlns:wpc="http://schemas.microsoft.com/office/word/2010/wordprocessingCanvas" xmlns:cx="http://schemas.microsoft.com/office/drawing/2014/chartex" xmlns:cx1="http://schemas.microsoft.com/office/drawing/2015/9/8/chartex" xmlns:cx2="http://schemas.microsoft.com/office/drawing/2015/10/21/chartex" xmlns:cx3="http://schemas.microsoft.com/office/drawing/2016/5/9/chartex" xmlns:cx4="http://schemas.microsoft.com/office/drawing/2016/5/10/chartex" xmlns:cx5="http://schemas.microsoft.com/office/drawing/2016/5/11/chartex" xmlns:cx6="http://schemas.microsoft.com/office/drawing/2016/5/12/chartex" xmlns:cx7="http://schemas.microsoft.com/office/drawing/2016/5/13/chartex" xmlns:cx8="http://schemas.microsoft.com/office/drawing/2016/5/14/chartex" xmlns:mc="http://schemas.openxmlformats.org/markup-compatibility/2006" xmlns:aink="http://schemas.microsoft.com/office/drawing/2016/ink" xmlns:am3d="http://schemas.microsoft.com/office/drawing/2017/model3d" xmlns:o="urn:schemas-microsoft-com:office:office" xmlns:r="http://schemas.openxmlformats.org/officeDocument/2006/relationships" xmlns:m="http://schemas.openxmlformats.org/officeDocument/2006/math" xmlns:v="urn:schemas-microsoft-com:vml" xmlns:wp14="http://schemas.microsoft.com/office/word/2010/wordprocessingDrawing" xmlns:wp="http://schemas.openxmlformats.org/drawingml/2006/wordprocessingDrawing" xmlns:w10="urn:schemas-microsoft-com:office:word" xmlns:w="http://schemas.openxmlformats.org/wordprocessingml/2006/main" xmlns:w14="http://schemas.microsoft.com/office/word/2010/wordml" xmlns:w15="http://schemas.microsoft.com/office/word/2012/wordml" xmlns:w16cid="http://schemas.microsoft.com/office/word/2016/wordml/cid" xmlns:w16se="http://schemas.microsoft.com/office/word/2015/wordml/symex" xmlns:wpg="http://schemas.microsoft.com/office/word/2010/wordprocessingGroup" xmlns:wpi="http://schemas.microsoft.com/office/word/2010/wordprocessingInk" xmlns:wne="http://schemas.microsoft.com/office/word/2006/wordml" xmlns:wps="http://schemas.microsoft.com/office/word/2010/wordprocessingShape" mc:Ignorable="w14 w15 w16se w16cid wp14">
+  <w:endnote w:type="separator" w:id="-1">
+    <w:p>
+      <w:pPr>
+        <w:spacing w:after="0" w:line="240" w:lineRule="auto"/>
+      </w:pPr>
+      <w:r>
+        <w:separator/>
+      </w:r>
+    </w:p>
+  </w:endnote>
+  <w:endnote w:type="continuationSeparator" w:id="0">
+    <w:p>
+      <w:pPr>
+        <w:spacing w:after="0" w:line="240" w:lineRule="auto"/>
+      </w:pPr>
+      <w:r>
+        <w:continuationSeparator/>
+      </w:r>
+    </w:p>
+  </w:endnote>
+</w:endnotes>
+</file>
+
+<file path=word/footnotes.xml><?xml version="1.0" encoding="utf-8"?>
+<w:footnotes xmlns:wpc="http://schemas.microsoft.com/office/word/2010/wordprocessingCanvas" xmlns:cx="http://schemas.microsoft.com/office/drawing/2014/chartex" xmlns:cx1="http://schemas.microsoft.com/office/drawing/2015/9/8/chartex" xmlns:cx2="http://schemas.microsoft.com/office/drawing/2015/10/21/chartex" xmlns:cx3="http://schemas.microsoft.com/office/drawing/2016/5/9/chartex" xmlns:cx4="http://schemas.microsoft.com/office/drawing/2016/5/10/chartex" xmlns:cx5="http://schemas.microsoft.com/office/drawing/2016/5/11/chartex" xmlns:cx6="http://schemas.microsoft.com/office/drawing/2016/5/12/chartex" xmlns:cx7="http://schemas.microsoft.com/office/drawing/2016/5/13/chartex" xmlns:cx8="http://schemas.microsoft.com/office/drawing/2016/5/14/chartex" xmlns:mc="http://schemas.openxmlformats.org/markup-compatibility/2006" xmlns:aink="http://schemas.microsoft.com/office/drawing/2016/ink" xmlns:am3d="http://schemas.microsoft.com/office/drawing/2017/model3d" xmlns:o="urn:schemas-microsoft-com:office:office" xmlns:r="http://schemas.openxmlformats.org/officeDocument/2006/relationships" xmlns:m="http://schemas.openxmlformats.org/officeDocument/2006/math" xmlns:v="urn:schemas-microsoft-com:vml" xmlns:wp14="http://schemas.microsoft.com/office/word/2010/wordprocessingDrawing" xmlns:wp="http://schemas.openxmlformats.org/drawingml/2006/wordprocessingDrawing" xmlns:w10="urn:schemas-microsoft-com:office:word" xmlns:w="http://schemas.openxmlformats.org/wordprocessingml/2006/main" xmlns:w14="http://schemas.microsoft.com/office/word/2010/wordml" xmlns:w15="http://schemas.microsoft.com/office/word/2012/wordml" xmlns:w16cid="http://schemas.microsoft.com/office/word/2016/wordml/cid" xmlns:w16se="http://schemas.microsoft.com/office/word/2015/wordml/symex" xmlns:wpg="http://schemas.microsoft.com/office/word/2010/wordprocessingGroup" xmlns:wpi="http://schemas.microsoft.com/office/word/2010/wordprocessingInk" xmlns:wne="http://schemas.microsoft.com/office/word/2006/wordml" xmlns:wps="http://schemas.microsoft.com/office/word/2010/wordprocessingShape" mc:Ignorable="w14 w15 w16se w16cid wp14">
+  <w:footnote w:type="separator" w:id="-1">
+    <w:p>
+      <w:pPr>
+        <w:spacing w:after="0" w:line="240" w:lineRule="auto"/>
+      </w:pPr>
+      <w:r>
+        <w:separator/>
+      </w:r>
+    </w:p>
+  </w:footnote>
+  <w:footnote w:type="continuationSeparator" w:id="0">
+    <w:p>
+      <w:pPr>
+        <w:spacing w:after="0" w:line="240" w:lineRule="auto"/>
+      </w:pPr>
+      <w:r>
+        <w:continuationSeparator/>
+      </w:r>
+    </w:p>
+  </w:footnote>
+</w:footnotes>
 </file>
 
 <file path=word/numbering.xml><?xml version="1.0" encoding="utf-8"?>
@@ -971,6 +1753,7 @@
     <w:lsdException w:name="HTML Sample" w:semiHidden="1" w:unhideWhenUsed="1"/>
     <w:lsdException w:name="HTML Typewriter" w:semiHidden="1" w:unhideWhenUsed="1"/>
     <w:lsdException w:name="HTML Variable" w:semiHidden="1" w:unhideWhenUsed="1"/>
+    <w:lsdException w:name="Normal Table" w:semiHidden="1" w:unhideWhenUsed="1"/>
     <w:lsdException w:name="annotation subject" w:semiHidden="1" w:unhideWhenUsed="1"/>
     <w:lsdException w:name="No List" w:semiHidden="1" w:unhideWhenUsed="1"/>
     <w:lsdException w:name="Outline List 1" w:semiHidden="1" w:unhideWhenUsed="1"/>
@@ -1017,8 +1800,10 @@
     <w:lsdException w:name="Table Subtle 2" w:semiHidden="1" w:unhideWhenUsed="1"/>
     <w:lsdException w:name="Table Web 1" w:semiHidden="1" w:unhideWhenUsed="1"/>
     <w:lsdException w:name="Table Web 2" w:semiHidden="1" w:unhideWhenUsed="1"/>
+    <w:lsdException w:name="Table Web 3" w:semiHidden="1" w:unhideWhenUsed="1"/>
     <w:lsdException w:name="Balloon Text" w:semiHidden="1" w:unhideWhenUsed="1"/>
     <w:lsdException w:name="Table Grid" w:uiPriority="39"/>
+    <w:lsdException w:name="Table Theme" w:semiHidden="1" w:unhideWhenUsed="1"/>
     <w:lsdException w:name="Placeholder Text" w:semiHidden="1"/>
     <w:lsdException w:name="No Spacing" w:uiPriority="1" w:qFormat="1"/>
     <w:lsdException w:name="Light Shading" w:uiPriority="60"/>
@@ -1350,6 +2135,85 @@
       <w:szCs w:val="26"/>
     </w:rPr>
   </w:style>
+  <w:style w:type="character" w:styleId="Hyperlink">
+    <w:name w:val="Hyperlink"/>
+    <w:basedOn w:val="DefaultParagraphFont"/>
+    <w:uiPriority w:val="99"/>
+    <w:unhideWhenUsed/>
+    <w:rsid w:val="00837AA5"/>
+    <w:rPr>
+      <w:color w:val="0563C1" w:themeColor="hyperlink"/>
+      <w:u w:val="single"/>
+    </w:rPr>
+  </w:style>
+  <w:style w:type="character" w:styleId="UnresolvedMention">
+    <w:name w:val="Unresolved Mention"/>
+    <w:basedOn w:val="DefaultParagraphFont"/>
+    <w:uiPriority w:val="99"/>
+    <w:semiHidden/>
+    <w:unhideWhenUsed/>
+    <w:rsid w:val="00837AA5"/>
+    <w:rPr>
+      <w:color w:val="808080"/>
+      <w:shd w:val="clear" w:color="auto" w:fill="E6E6E6"/>
+    </w:rPr>
+  </w:style>
+  <w:style w:type="character" w:styleId="FollowedHyperlink">
+    <w:name w:val="FollowedHyperlink"/>
+    <w:basedOn w:val="DefaultParagraphFont"/>
+    <w:uiPriority w:val="99"/>
+    <w:semiHidden/>
+    <w:unhideWhenUsed/>
+    <w:rsid w:val="00837AA5"/>
+    <w:rPr>
+      <w:color w:val="954F72" w:themeColor="followedHyperlink"/>
+      <w:u w:val="single"/>
+    </w:rPr>
+  </w:style>
+  <w:style w:type="paragraph" w:styleId="Header">
+    <w:name w:val="header"/>
+    <w:basedOn w:val="Normal"/>
+    <w:link w:val="HeaderChar"/>
+    <w:uiPriority w:val="99"/>
+    <w:unhideWhenUsed/>
+    <w:rsid w:val="008926BE"/>
+    <w:pPr>
+      <w:tabs>
+        <w:tab w:val="center" w:pos="4680"/>
+        <w:tab w:val="right" w:pos="9360"/>
+      </w:tabs>
+      <w:spacing w:after="0" w:line="240" w:lineRule="auto"/>
+    </w:pPr>
+  </w:style>
+  <w:style w:type="character" w:customStyle="1" w:styleId="HeaderChar">
+    <w:name w:val="Header Char"/>
+    <w:basedOn w:val="DefaultParagraphFont"/>
+    <w:link w:val="Header"/>
+    <w:uiPriority w:val="99"/>
+    <w:rsid w:val="008926BE"/>
+  </w:style>
+  <w:style w:type="paragraph" w:styleId="Footer">
+    <w:name w:val="footer"/>
+    <w:basedOn w:val="Normal"/>
+    <w:link w:val="FooterChar"/>
+    <w:uiPriority w:val="99"/>
+    <w:unhideWhenUsed/>
+    <w:rsid w:val="008926BE"/>
+    <w:pPr>
+      <w:tabs>
+        <w:tab w:val="center" w:pos="4680"/>
+        <w:tab w:val="right" w:pos="9360"/>
+      </w:tabs>
+      <w:spacing w:after="0" w:line="240" w:lineRule="auto"/>
+    </w:pPr>
+  </w:style>
+  <w:style w:type="character" w:customStyle="1" w:styleId="FooterChar">
+    <w:name w:val="Footer Char"/>
+    <w:basedOn w:val="DefaultParagraphFont"/>
+    <w:link w:val="Footer"/>
+    <w:uiPriority w:val="99"/>
+    <w:rsid w:val="008926BE"/>
+  </w:style>
 </w:styles>
 </file>
 
@@ -1653,7 +2517,7 @@
 </file>
 
 <file path=customXml/itemProps1.xml><?xml version="1.0" encoding="utf-8"?>
-<ds:datastoreItem xmlns:ds="http://schemas.openxmlformats.org/officeDocument/2006/customXml" ds:itemID="{92A6DB7D-0B08-4018-AF79-33357D85B997}">
+<ds:datastoreItem xmlns:ds="http://schemas.openxmlformats.org/officeDocument/2006/customXml" ds:itemID="{EFD28ABD-FE9E-4B98-B60C-136E557D7369}">
   <ds:schemaRefs>
     <ds:schemaRef ds:uri="http://schemas.openxmlformats.org/officeDocument/2006/bibliography"/>
   </ds:schemaRefs>

</xml_diff>